<commit_message>
Rename Exam Preparation 10 April 2021
</commit_message>
<xml_diff>
--- a/OOP/OOP-ExamPreparation/src/main/java/_05_JavaOOPExam_10April2021/Task_10April2021.docx
+++ b/OOP/OOP-ExamPreparation/src/main/java/_05_JavaOOPExam_10April2021/Task_10April2021.docx
@@ -10,8 +10,6 @@
           <w:lang w:val="en-GB"/>
         </w:rPr>
       </w:pPr>
-      <w:bookmarkStart w:id="0" w:name="_GoBack"/>
-      <w:bookmarkEnd w:id="0"/>
       <w:r>
         <w:rPr>
           <w:lang w:val="en-GB"/>
@@ -2028,7 +2026,7 @@
         </w:rPr>
         <w:t>"</w:t>
       </w:r>
-      <w:bookmarkStart w:id="1" w:name="_Hlk23531814"/>
+      <w:bookmarkStart w:id="0" w:name="_Hlk23531814"/>
     </w:p>
     <w:p>
       <w:pPr>
@@ -4276,8 +4274,19 @@
         </w:rPr>
         <w:t xml:space="preserve"> </w:t>
       </w:r>
-      <w:r>
-        <w:t>should take the following values upon initialization:</w:t>
+      <w:bookmarkStart w:id="1" w:name="_GoBack"/>
+      <w:r>
+        <w:rPr>
+          <w:b/>
+        </w:rPr>
+        <w:t>should</w:t>
+      </w:r>
+      <w:r>
+        <w:t xml:space="preserve"> </w:t>
+      </w:r>
+      <w:bookmarkEnd w:id="1"/>
+      <w:r>
+        <w:t>take the following values upon initialization:</w:t>
       </w:r>
     </w:p>
     <w:p>
@@ -5002,7 +5011,7 @@
         <w:jc w:val="both"/>
       </w:pPr>
     </w:p>
-    <w:bookmarkEnd w:id="1"/>
+    <w:bookmarkEnd w:id="0"/>
     <w:p>
       <w:pPr>
         <w:pStyle w:val="Heading2"/>
@@ -17208,7 +17217,7 @@
 </file>
 
 <file path=customXml/itemProps1.xml><?xml version="1.0" encoding="utf-8"?>
-<ds:datastoreItem xmlns:ds="http://schemas.openxmlformats.org/officeDocument/2006/customXml" ds:itemID="{1D687A1A-8AA6-406D-818A-0F2676E367F5}">
+<ds:datastoreItem xmlns:ds="http://schemas.openxmlformats.org/officeDocument/2006/customXml" ds:itemID="{65B8CCF3-CAE9-4692-AEE0-B18F97E00DD7}">
   <ds:schemaRefs>
     <ds:schemaRef ds:uri="http://schemas.openxmlformats.org/officeDocument/2006/bibliography"/>
   </ds:schemaRefs>

</xml_diff>